<commit_message>
WORD FILES WHITOUT FOOTER
</commit_message>
<xml_diff>
--- a/Методи и дебъгване/19.Методи-упражнения.docx
+++ b/Методи и дебъгване/19.Методи-упражнения.docx
@@ -34,8 +34,6 @@
           <w:numId w:val="2"/>
         </w:numPr>
       </w:pPr>
-      <w:bookmarkStart w:id="0" w:name="_GoBack"/>
-      <w:bookmarkEnd w:id="0"/>
       <w:r>
         <w:t>Деклариране и извикване на методи</w:t>
       </w:r>
@@ -4520,6 +4518,7 @@
       </w:r>
     </w:p>
     <w:p>
+      <w:bookmarkStart w:id="0" w:name="_GoBack"/>
       <w:r>
         <w:rPr>
           <w:noProof/>
@@ -4577,6 +4576,7 @@
           </wp:inline>
         </w:drawing>
       </w:r>
+      <w:bookmarkEnd w:id="0"/>
     </w:p>
     <w:sectPr>
       <w:headerReference w:type="default" r:id="rId29"/>
@@ -4670,20 +4670,6 @@
                           <w:pPr>
                             <w:spacing w:after="0" w:line="240" w:lineRule="auto"/>
                           </w:pPr>
-                          <w:r>
-                            <w:rPr>
-                              <w:sz w:val="19"/>
-                              <w:szCs w:val="19"/>
-                            </w:rPr>
-                            <w:t>Следвай ни</w:t>
-                          </w:r>
-                          <w:r>
-                            <w:rPr>
-                              <w:sz w:val="19"/>
-                              <w:szCs w:val="19"/>
-                            </w:rPr>
-                            <w:t>:</w:t>
-                          </w:r>
                         </w:p>
                       </w:txbxContent>
                     </wps:txbx>
@@ -4711,7 +4697,7 @@
               <v:stroke joinstyle="miter"/>
               <v:path gradientshapeok="t" o:connecttype="rect"/>
             </v:shapetype>
-            <v:shape id="Text Box 40" o:spid="_x0000_s1026" type="#_x0000_t202" style="position:absolute;margin-left:125.3pt;margin-top:27pt;width:54.45pt;height:14.15pt;z-index:251662336;visibility:visible;mso-wrap-style:square;mso-width-percent:0;mso-height-percent:0;mso-wrap-distance-left:9pt;mso-wrap-distance-top:0;mso-wrap-distance-right:9pt;mso-wrap-distance-bottom:0;mso-position-horizontal:absolute;mso-position-horizontal-relative:text;mso-position-vertical:absolute;mso-position-vertical-relative:text;mso-width-percent:0;mso-height-percent:0;mso-width-relative:page;mso-height-relative:page;v-text-anchor:middle" o:gfxdata="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" filled="f" stroked="f" strokeweight=".5pt">
+            <v:shape id="Text Box 40" o:spid="_x0000_s1026" type="#_x0000_t202" style="position:absolute;margin-left:125.3pt;margin-top:27pt;width:54.45pt;height:14.15pt;z-index:251662336;visibility:visible;mso-wrap-style:square;mso-width-percent:0;mso-height-percent:0;mso-wrap-distance-left:9pt;mso-wrap-distance-top:0;mso-wrap-distance-right:9pt;mso-wrap-distance-bottom:0;mso-position-horizontal:absolute;mso-position-horizontal-relative:text;mso-position-vertical:absolute;mso-position-vertical-relative:text;mso-width-percent:0;mso-height-percent:0;mso-width-relative:page;mso-height-relative:page;v-text-anchor:middle" o:gfxdata="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" filled="f" stroked="f" strokeweight=".5pt">
               <v:path arrowok="t"/>
               <v:textbox inset=".5mm,0,0,0">
                 <w:txbxContent>
@@ -4719,20 +4705,6 @@
                     <w:pPr>
                       <w:spacing w:after="0" w:line="240" w:lineRule="auto"/>
                     </w:pPr>
-                    <w:r>
-                      <w:rPr>
-                        <w:sz w:val="19"/>
-                        <w:szCs w:val="19"/>
-                      </w:rPr>
-                      <w:t>Следвай ни</w:t>
-                    </w:r>
-                    <w:r>
-                      <w:rPr>
-                        <w:sz w:val="19"/>
-                        <w:szCs w:val="19"/>
-                      </w:rPr>
-                      <w:t>:</w:t>
-                    </w:r>
                   </w:p>
                 </w:txbxContent>
               </v:textbox>
@@ -4740,78 +4712,6 @@
           </w:pict>
         </mc:Fallback>
       </mc:AlternateContent>
-    </w:r>
-    <w:r>
-      <w:rPr>
-        <w:noProof/>
-        <w:lang w:eastAsia="bg-BG"/>
-      </w:rPr>
-      <w:drawing>
-        <wp:anchor distT="0" distB="0" distL="114300" distR="114300" simplePos="0" relativeHeight="251659264" behindDoc="0" locked="0" layoutInCell="1" allowOverlap="1" wp14:anchorId="139EFD3F" wp14:editId="556619A6">
-          <wp:simplePos x="0" y="0"/>
-          <wp:positionH relativeFrom="margin">
-            <wp:align>left</wp:align>
-          </wp:positionH>
-          <wp:positionV relativeFrom="paragraph">
-            <wp:posOffset>197485</wp:posOffset>
-          </wp:positionV>
-          <wp:extent cx="1431290" cy="359410"/>
-          <wp:effectExtent l="0" t="0" r="0" b="2540"/>
-          <wp:wrapSquare wrapText="bothSides"/>
-          <wp:docPr id="43" name="Picture 43" descr="C:\Users\chris\AppData\Local\Temp\Rar$DRa2604.45037\SoftUniFoundation_Logo_OneLine@2x.png">
-            <a:hlinkClick xmlns:a="http://schemas.openxmlformats.org/drawingml/2006/main" r:id="rId1"/>
-          </wp:docPr>
-          <wp:cNvGraphicFramePr>
-            <a:graphicFrameLocks xmlns:a="http://schemas.openxmlformats.org/drawingml/2006/main" noChangeAspect="1"/>
-          </wp:cNvGraphicFramePr>
-          <a:graphic xmlns:a="http://schemas.openxmlformats.org/drawingml/2006/main">
-            <a:graphicData uri="http://schemas.openxmlformats.org/drawingml/2006/picture">
-              <pic:pic xmlns:pic="http://schemas.openxmlformats.org/drawingml/2006/picture">
-                <pic:nvPicPr>
-                  <pic:cNvPr id="0" name="Picture 20" descr="C:\Users\chris\AppData\Local\Temp\Rar$DRa2604.45037\SoftUniFoundation_Logo_OneLine@2x.png">
-                    <a:hlinkClick r:id="rId1"/>
-                  </pic:cNvPr>
-                  <pic:cNvPicPr>
-                    <a:picLocks noChangeAspect="1" noChangeArrowheads="1"/>
-                  </pic:cNvPicPr>
-                </pic:nvPicPr>
-                <pic:blipFill>
-                  <a:blip r:embed="rId2">
-                    <a:extLst>
-                      <a:ext uri="{28A0092B-C50C-407E-A947-70E740481C1C}">
-                        <a14:useLocalDpi xmlns:a14="http://schemas.microsoft.com/office/drawing/2010/main" val="0"/>
-                      </a:ext>
-                    </a:extLst>
-                  </a:blip>
-                  <a:srcRect/>
-                  <a:stretch>
-                    <a:fillRect/>
-                  </a:stretch>
-                </pic:blipFill>
-                <pic:spPr bwMode="auto">
-                  <a:xfrm>
-                    <a:off x="0" y="0"/>
-                    <a:ext cx="1431290" cy="359410"/>
-                  </a:xfrm>
-                  <a:prstGeom prst="rect">
-                    <a:avLst/>
-                  </a:prstGeom>
-                  <a:noFill/>
-                  <a:ln>
-                    <a:noFill/>
-                  </a:ln>
-                </pic:spPr>
-              </pic:pic>
-            </a:graphicData>
-          </a:graphic>
-          <wp14:sizeRelH relativeFrom="page">
-            <wp14:pctWidth>0</wp14:pctWidth>
-          </wp14:sizeRelH>
-          <wp14:sizeRelV relativeFrom="page">
-            <wp14:pctHeight>0</wp14:pctHeight>
-          </wp14:sizeRelV>
-        </wp:anchor>
-      </w:drawing>
     </w:r>
     <w:r>
       <w:rPr>
@@ -4838,7 +4738,7 @@
                   </pic:cNvPicPr>
                 </pic:nvPicPr>
                 <pic:blipFill>
-                  <a:blip r:embed="rId3">
+                  <a:blip r:embed="rId1">
                     <a:extLst>
                       <a:ext uri="{28A0092B-C50C-407E-A947-70E740481C1C}">
                         <a14:useLocalDpi xmlns:a14="http://schemas.microsoft.com/office/drawing/2010/main" val="0"/>
@@ -4869,1759 +4769,6 @@
         </wp:inline>
       </w:drawing>
     </w:r>
-    <w:r>
-      <w:rPr>
-        <w:noProof/>
-        <w:lang w:eastAsia="bg-BG"/>
-      </w:rPr>
-      <mc:AlternateContent>
-        <mc:Choice Requires="wps">
-          <w:drawing>
-            <wp:anchor distT="4294967294" distB="4294967294" distL="114300" distR="114300" simplePos="0" relativeHeight="251660288" behindDoc="0" locked="0" layoutInCell="1" allowOverlap="1" wp14:anchorId="382687AC" wp14:editId="392F9B24">
-              <wp:simplePos x="0" y="0"/>
-              <wp:positionH relativeFrom="column">
-                <wp:posOffset>-1270</wp:posOffset>
-              </wp:positionH>
-              <wp:positionV relativeFrom="paragraph">
-                <wp:posOffset>66039</wp:posOffset>
-              </wp:positionV>
-              <wp:extent cx="6614160" cy="0"/>
-              <wp:effectExtent l="0" t="0" r="34290" b="19050"/>
-              <wp:wrapNone/>
-              <wp:docPr id="42" name="Straight Connector 42"/>
-              <wp:cNvGraphicFramePr>
-                <a:graphicFrameLocks xmlns:a="http://schemas.openxmlformats.org/drawingml/2006/main"/>
-              </wp:cNvGraphicFramePr>
-              <a:graphic xmlns:a="http://schemas.openxmlformats.org/drawingml/2006/main">
-                <a:graphicData uri="http://schemas.microsoft.com/office/word/2010/wordprocessingShape">
-                  <wps:wsp>
-                    <wps:cNvCnPr>
-                      <a:cxnSpLocks/>
-                    </wps:cNvCnPr>
-                    <wps:spPr>
-                      <a:xfrm flipV="1">
-                        <a:off x="0" y="0"/>
-                        <a:ext cx="6614160" cy="0"/>
-                      </a:xfrm>
-                      <a:prstGeom prst="line">
-                        <a:avLst/>
-                      </a:prstGeom>
-                      <a:noFill/>
-                      <a:ln w="12700" cap="rnd" cmpd="sng" algn="ctr">
-                        <a:solidFill>
-                          <a:srgbClr val="F37123"/>
-                        </a:solidFill>
-                        <a:prstDash val="solid"/>
-                      </a:ln>
-                      <a:effectLst/>
-                    </wps:spPr>
-                    <wps:bodyPr/>
-                  </wps:wsp>
-                </a:graphicData>
-              </a:graphic>
-              <wp14:sizeRelH relativeFrom="page">
-                <wp14:pctWidth>0</wp14:pctWidth>
-              </wp14:sizeRelH>
-              <wp14:sizeRelV relativeFrom="page">
-                <wp14:pctHeight>0</wp14:pctHeight>
-              </wp14:sizeRelV>
-            </wp:anchor>
-          </w:drawing>
-        </mc:Choice>
-        <mc:Fallback xmlns:cx="http://schemas.microsoft.com/office/drawing/2014/chartex" xmlns:cx1="http://schemas.microsoft.com/office/drawing/2015/9/8/chartex" xmlns:w16se="http://schemas.microsoft.com/office/word/2015/wordml/symex">
-          <w:pict>
-            <v:line w14:anchorId="200BF519" id="Straight Connector 42" o:spid="_x0000_s1026" style="position:absolute;flip:y;z-index:251660288;visibility:visible;mso-wrap-style:square;mso-width-percent:0;mso-height-percent:0;mso-wrap-distance-left:9pt;mso-wrap-distance-top:-6e-5mm;mso-wrap-distance-right:9pt;mso-wrap-distance-bottom:-6e-5mm;mso-position-horizontal:absolute;mso-position-horizontal-relative:text;mso-position-vertical:absolute;mso-position-vertical-relative:text;mso-width-percent:0;mso-height-percent:0;mso-width-relative:page;mso-height-relative:page" from="-.1pt,5.2pt" to="520.7pt,5.2pt" o:gfxdata="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" strokecolor="#f37123" strokeweight="1pt">
-              <v:stroke endcap="round"/>
-              <o:lock v:ext="edit" shapetype="f"/>
-            </v:line>
-          </w:pict>
-        </mc:Fallback>
-      </mc:AlternateContent>
-    </w:r>
-    <w:r>
-      <w:rPr>
-        <w:noProof/>
-        <w:lang w:eastAsia="bg-BG"/>
-      </w:rPr>
-      <mc:AlternateContent>
-        <mc:Choice Requires="wps">
-          <w:drawing>
-            <wp:anchor distT="0" distB="0" distL="114300" distR="114300" simplePos="0" relativeHeight="251661312" behindDoc="0" locked="0" layoutInCell="1" allowOverlap="1" wp14:anchorId="725F7CC1" wp14:editId="5441FFA8">
-              <wp:simplePos x="0" y="0"/>
-              <wp:positionH relativeFrom="column">
-                <wp:posOffset>5647055</wp:posOffset>
-              </wp:positionH>
-              <wp:positionV relativeFrom="paragraph">
-                <wp:posOffset>342265</wp:posOffset>
-              </wp:positionV>
-              <wp:extent cx="900430" cy="201930"/>
-              <wp:effectExtent l="0" t="0" r="13970" b="7620"/>
-              <wp:wrapNone/>
-              <wp:docPr id="41" name="Text Box 41"/>
-              <wp:cNvGraphicFramePr>
-                <a:graphicFrameLocks xmlns:a="http://schemas.openxmlformats.org/drawingml/2006/main"/>
-              </wp:cNvGraphicFramePr>
-              <a:graphic xmlns:a="http://schemas.openxmlformats.org/drawingml/2006/main">
-                <a:graphicData uri="http://schemas.microsoft.com/office/word/2010/wordprocessingShape">
-                  <wps:wsp>
-                    <wps:cNvSpPr txBox="1">
-                      <a:spLocks/>
-                    </wps:cNvSpPr>
-                    <wps:spPr>
-                      <a:xfrm>
-                        <a:off x="0" y="0"/>
-                        <a:ext cx="900430" cy="201930"/>
-                      </a:xfrm>
-                      <a:prstGeom prst="rect">
-                        <a:avLst/>
-                      </a:prstGeom>
-                      <a:noFill/>
-                      <a:ln w="6350">
-                        <a:noFill/>
-                      </a:ln>
-                      <a:effectLst/>
-                    </wps:spPr>
-                    <wps:txbx>
-                      <w:txbxContent>
-                        <w:p>
-                          <w:pPr>
-                            <w:spacing w:after="0" w:line="240" w:lineRule="auto"/>
-                            <w:jc w:val="right"/>
-                            <w:rPr>
-                              <w:sz w:val="18"/>
-                              <w:szCs w:val="18"/>
-                            </w:rPr>
-                          </w:pPr>
-                          <w:r>
-                            <w:rPr>
-                              <w:sz w:val="18"/>
-                              <w:szCs w:val="18"/>
-                            </w:rPr>
-                            <w:t xml:space="preserve">Page </w:t>
-                          </w:r>
-                          <w:r>
-                            <w:rPr>
-                              <w:sz w:val="18"/>
-                              <w:szCs w:val="18"/>
-                            </w:rPr>
-                            <w:fldChar w:fldCharType="begin"/>
-                          </w:r>
-                          <w:r>
-                            <w:rPr>
-                              <w:sz w:val="18"/>
-                              <w:szCs w:val="18"/>
-                            </w:rPr>
-                            <w:instrText xml:space="preserve"> PAGE   \* MERGEFORMAT </w:instrText>
-                          </w:r>
-                          <w:r>
-                            <w:rPr>
-                              <w:sz w:val="18"/>
-                              <w:szCs w:val="18"/>
-                            </w:rPr>
-                            <w:fldChar w:fldCharType="separate"/>
-                          </w:r>
-                          <w:r>
-                            <w:rPr>
-                              <w:noProof/>
-                              <w:sz w:val="18"/>
-                              <w:szCs w:val="18"/>
-                            </w:rPr>
-                            <w:t>1</w:t>
-                          </w:r>
-                          <w:r>
-                            <w:rPr>
-                              <w:sz w:val="18"/>
-                              <w:szCs w:val="18"/>
-                            </w:rPr>
-                            <w:fldChar w:fldCharType="end"/>
-                          </w:r>
-                          <w:r>
-                            <w:rPr>
-                              <w:sz w:val="18"/>
-                              <w:szCs w:val="18"/>
-                            </w:rPr>
-                            <w:t xml:space="preserve"> of </w:t>
-                          </w:r>
-                          <w:r>
-                            <w:rPr>
-                              <w:sz w:val="18"/>
-                              <w:szCs w:val="18"/>
-                            </w:rPr>
-                            <w:fldChar w:fldCharType="begin"/>
-                          </w:r>
-                          <w:r>
-                            <w:rPr>
-                              <w:sz w:val="18"/>
-                              <w:szCs w:val="18"/>
-                            </w:rPr>
-                            <w:instrText xml:space="preserve"> NUMPAGES   \* MERGEFORMAT </w:instrText>
-                          </w:r>
-                          <w:r>
-                            <w:rPr>
-                              <w:sz w:val="18"/>
-                              <w:szCs w:val="18"/>
-                            </w:rPr>
-                            <w:fldChar w:fldCharType="separate"/>
-                          </w:r>
-                          <w:r>
-                            <w:rPr>
-                              <w:noProof/>
-                              <w:sz w:val="18"/>
-                              <w:szCs w:val="18"/>
-                            </w:rPr>
-                            <w:t>7</w:t>
-                          </w:r>
-                          <w:r>
-                            <w:rPr>
-                              <w:sz w:val="18"/>
-                              <w:szCs w:val="18"/>
-                            </w:rPr>
-                            <w:fldChar w:fldCharType="end"/>
-                          </w:r>
-                        </w:p>
-                      </w:txbxContent>
-                    </wps:txbx>
-                    <wps:bodyPr rot="0" spcFirstLastPara="0" vertOverflow="overflow" horzOverflow="overflow" vert="horz" wrap="square" lIns="0" tIns="0" rIns="0" bIns="0" numCol="1" spcCol="0" rtlCol="0" fromWordArt="0" anchor="ctr" anchorCtr="0" forceAA="0" compatLnSpc="1">
-                      <a:prstTxWarp prst="textNoShape">
-                        <a:avLst/>
-                      </a:prstTxWarp>
-                      <a:noAutofit/>
-                    </wps:bodyPr>
-                  </wps:wsp>
-                </a:graphicData>
-              </a:graphic>
-              <wp14:sizeRelH relativeFrom="page">
-                <wp14:pctWidth>0</wp14:pctWidth>
-              </wp14:sizeRelH>
-              <wp14:sizeRelV relativeFrom="page">
-                <wp14:pctHeight>0</wp14:pctHeight>
-              </wp14:sizeRelV>
-            </wp:anchor>
-          </w:drawing>
-        </mc:Choice>
-        <mc:Fallback>
-          <w:pict>
-            <v:shapetype w14:anchorId="725F7CC1" id="_x0000_t202" coordsize="21600,21600" o:spt="202" path="m,l,21600r21600,l21600,xe">
-              <v:stroke joinstyle="miter"/>
-              <v:path gradientshapeok="t" o:connecttype="rect"/>
-            </v:shapetype>
-            <v:shape id="Text Box 41" o:spid="_x0000_s1027" type="#_x0000_t202" style="position:absolute;margin-left:444.65pt;margin-top:26.95pt;width:70.9pt;height:15.9pt;z-index:251661312;visibility:visible;mso-wrap-style:square;mso-width-percent:0;mso-height-percent:0;mso-wrap-distance-left:9pt;mso-wrap-distance-top:0;mso-wrap-distance-right:9pt;mso-wrap-distance-bottom:0;mso-position-horizontal:absolute;mso-position-horizontal-relative:text;mso-position-vertical:absolute;mso-position-vertical-relative:text;mso-width-percent:0;mso-height-percent:0;mso-width-relative:page;mso-height-relative:page;v-text-anchor:middle" o:gfxdata="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" filled="f" stroked="f" strokeweight=".5pt">
-              <v:path arrowok="t"/>
-              <v:textbox inset="0,0,0,0">
-                <w:txbxContent>
-                  <w:p>
-                    <w:pPr>
-                      <w:spacing w:after="0" w:line="240" w:lineRule="auto"/>
-                      <w:jc w:val="right"/>
-                      <w:rPr>
-                        <w:sz w:val="18"/>
-                        <w:szCs w:val="18"/>
-                      </w:rPr>
-                    </w:pPr>
-                    <w:r>
-                      <w:rPr>
-                        <w:sz w:val="18"/>
-                        <w:szCs w:val="18"/>
-                      </w:rPr>
-                      <w:t xml:space="preserve">Page </w:t>
-                    </w:r>
-                    <w:r>
-                      <w:rPr>
-                        <w:sz w:val="18"/>
-                        <w:szCs w:val="18"/>
-                      </w:rPr>
-                      <w:fldChar w:fldCharType="begin"/>
-                    </w:r>
-                    <w:r>
-                      <w:rPr>
-                        <w:sz w:val="18"/>
-                        <w:szCs w:val="18"/>
-                      </w:rPr>
-                      <w:instrText xml:space="preserve"> PAGE   \* MERGEFORMAT </w:instrText>
-                    </w:r>
-                    <w:r>
-                      <w:rPr>
-                        <w:sz w:val="18"/>
-                        <w:szCs w:val="18"/>
-                      </w:rPr>
-                      <w:fldChar w:fldCharType="separate"/>
-                    </w:r>
-                    <w:r>
-                      <w:rPr>
-                        <w:noProof/>
-                        <w:sz w:val="18"/>
-                        <w:szCs w:val="18"/>
-                      </w:rPr>
-                      <w:t>1</w:t>
-                    </w:r>
-                    <w:r>
-                      <w:rPr>
-                        <w:sz w:val="18"/>
-                        <w:szCs w:val="18"/>
-                      </w:rPr>
-                      <w:fldChar w:fldCharType="end"/>
-                    </w:r>
-                    <w:r>
-                      <w:rPr>
-                        <w:sz w:val="18"/>
-                        <w:szCs w:val="18"/>
-                      </w:rPr>
-                      <w:t xml:space="preserve"> of </w:t>
-                    </w:r>
-                    <w:r>
-                      <w:rPr>
-                        <w:sz w:val="18"/>
-                        <w:szCs w:val="18"/>
-                      </w:rPr>
-                      <w:fldChar w:fldCharType="begin"/>
-                    </w:r>
-                    <w:r>
-                      <w:rPr>
-                        <w:sz w:val="18"/>
-                        <w:szCs w:val="18"/>
-                      </w:rPr>
-                      <w:instrText xml:space="preserve"> NUMPAGES   \* MERGEFORMAT </w:instrText>
-                    </w:r>
-                    <w:r>
-                      <w:rPr>
-                        <w:sz w:val="18"/>
-                        <w:szCs w:val="18"/>
-                      </w:rPr>
-                      <w:fldChar w:fldCharType="separate"/>
-                    </w:r>
-                    <w:r>
-                      <w:rPr>
-                        <w:noProof/>
-                        <w:sz w:val="18"/>
-                        <w:szCs w:val="18"/>
-                      </w:rPr>
-                      <w:t>7</w:t>
-                    </w:r>
-                    <w:r>
-                      <w:rPr>
-                        <w:sz w:val="18"/>
-                        <w:szCs w:val="18"/>
-                      </w:rPr>
-                      <w:fldChar w:fldCharType="end"/>
-                    </w:r>
-                  </w:p>
-                </w:txbxContent>
-              </v:textbox>
-            </v:shape>
-          </w:pict>
-        </mc:Fallback>
-      </mc:AlternateContent>
-    </w:r>
-    <w:r>
-      <w:rPr>
-        <w:noProof/>
-        <w:lang w:eastAsia="bg-BG"/>
-      </w:rPr>
-      <mc:AlternateContent>
-        <mc:Choice Requires="wps">
-          <w:drawing>
-            <wp:anchor distT="0" distB="0" distL="114300" distR="114300" simplePos="0" relativeHeight="251661823" behindDoc="0" locked="0" layoutInCell="1" allowOverlap="1">
-              <wp:simplePos x="0" y="0"/>
-              <wp:positionH relativeFrom="column">
-                <wp:posOffset>1579880</wp:posOffset>
-              </wp:positionH>
-              <wp:positionV relativeFrom="paragraph">
-                <wp:posOffset>85090</wp:posOffset>
-              </wp:positionV>
-              <wp:extent cx="5033010" cy="513715"/>
-              <wp:effectExtent l="0" t="0" r="0" b="635"/>
-              <wp:wrapNone/>
-              <wp:docPr id="39" name="Text Box 39"/>
-              <wp:cNvGraphicFramePr>
-                <a:graphicFrameLocks xmlns:a="http://schemas.openxmlformats.org/drawingml/2006/main"/>
-              </wp:cNvGraphicFramePr>
-              <a:graphic xmlns:a="http://schemas.openxmlformats.org/drawingml/2006/main">
-                <a:graphicData uri="http://schemas.microsoft.com/office/word/2010/wordprocessingShape">
-                  <wps:wsp>
-                    <wps:cNvSpPr txBox="1">
-                      <a:spLocks noChangeArrowheads="1"/>
-                    </wps:cNvSpPr>
-                    <wps:spPr bwMode="auto">
-                      <a:xfrm>
-                        <a:off x="0" y="0"/>
-                        <a:ext cx="5033010" cy="513715"/>
-                      </a:xfrm>
-                      <a:prstGeom prst="rect">
-                        <a:avLst/>
-                      </a:prstGeom>
-                      <a:noFill/>
-                      <a:ln w="9525">
-                        <a:noFill/>
-                        <a:miter lim="800000"/>
-                        <a:headEnd/>
-                        <a:tailEnd/>
-                      </a:ln>
-                    </wps:spPr>
-                    <wps:txbx>
-                      <w:txbxContent>
-                        <w:p>
-                          <w:pPr>
-                            <w:spacing w:before="40" w:after="50" w:line="240" w:lineRule="auto"/>
-                            <w:rPr>
-                              <w:sz w:val="19"/>
-                              <w:szCs w:val="19"/>
-                            </w:rPr>
-                          </w:pPr>
-                          <w:r>
-                            <w:rPr>
-                              <w:sz w:val="19"/>
-                              <w:szCs w:val="19"/>
-                            </w:rPr>
-                            <w:t xml:space="preserve">© </w:t>
-                          </w:r>
-                          <w:hyperlink r:id="rId4" w:history="1">
-                            <w:r>
-                              <w:rPr>
-                                <w:rStyle w:val="Hyperlink"/>
-                                <w:rFonts w:cs="Arial"/>
-                                <w:sz w:val="19"/>
-                                <w:szCs w:val="19"/>
-                              </w:rPr>
-                              <w:t>Software University Foundation</w:t>
-                            </w:r>
-                          </w:hyperlink>
-                          <w:r>
-                            <w:rPr>
-                              <w:sz w:val="19"/>
-                              <w:szCs w:val="19"/>
-                            </w:rPr>
-                            <w:t xml:space="preserve">. </w:t>
-                          </w:r>
-                          <w:r>
-                            <w:rPr>
-                              <w:sz w:val="19"/>
-                              <w:szCs w:val="19"/>
-                            </w:rPr>
-                            <w:t xml:space="preserve">Този документ използва лиценз </w:t>
-                          </w:r>
-                          <w:hyperlink r:id="rId5" w:history="1">
-                            <w:r>
-                              <w:rPr>
-                                <w:rStyle w:val="Hyperlink"/>
-                                <w:rFonts w:cs="Arial"/>
-                                <w:sz w:val="19"/>
-                                <w:szCs w:val="19"/>
-                              </w:rPr>
-                              <w:t>CC-BY-NC-SA</w:t>
-                            </w:r>
-                          </w:hyperlink>
-                          <w:r>
-                            <w:rPr>
-                              <w:sz w:val="19"/>
-                              <w:szCs w:val="19"/>
-                            </w:rPr>
-                            <w:t>.</w:t>
-                          </w:r>
-                        </w:p>
-                        <w:p>
-                          <w:pPr>
-                            <w:spacing w:after="0" w:line="240" w:lineRule="auto"/>
-                            <w:ind w:left="709" w:firstLine="340"/>
-                            <w:rPr>
-                              <w:sz w:val="19"/>
-                              <w:szCs w:val="19"/>
-                            </w:rPr>
-                          </w:pPr>
-                          <w:r>
-                            <w:rPr>
-                              <w:noProof/>
-                              <w:sz w:val="20"/>
-                              <w:szCs w:val="20"/>
-                              <w:lang w:eastAsia="bg-BG"/>
-                            </w:rPr>
-                            <w:drawing>
-                              <wp:inline distT="0" distB="0" distL="0" distR="0">
-                                <wp:extent cx="165735" cy="192517"/>
-                                <wp:effectExtent l="0" t="0" r="5715" b="0"/>
-                                <wp:docPr id="38" name="Picture 38">
-                                  <a:hlinkClick xmlns:a="http://schemas.openxmlformats.org/drawingml/2006/main" r:id="rId6"/>
-                                </wp:docPr>
-                                <wp:cNvGraphicFramePr>
-                                  <a:graphicFrameLocks xmlns:a="http://schemas.openxmlformats.org/drawingml/2006/main" noChangeAspect="1"/>
-                                </wp:cNvGraphicFramePr>
-                                <a:graphic xmlns:a="http://schemas.openxmlformats.org/drawingml/2006/main">
-                                  <a:graphicData uri="http://schemas.openxmlformats.org/drawingml/2006/picture">
-                                    <pic:pic xmlns:pic="http://schemas.openxmlformats.org/drawingml/2006/picture">
-                                      <pic:nvPicPr>
-                                        <pic:cNvPr id="0" name="Picture 14">
-                                          <a:hlinkClick r:id="rId6"/>
-                                        </pic:cNvPr>
-                                        <pic:cNvPicPr>
-                                          <a:picLocks noChangeAspect="1" noChangeArrowheads="1"/>
-                                        </pic:cNvPicPr>
-                                      </pic:nvPicPr>
-                                      <pic:blipFill>
-                                        <a:blip r:embed="rId7">
-                                          <a:extLst>
-                                            <a:ext uri="{28A0092B-C50C-407E-A947-70E740481C1C}">
-                                              <a14:useLocalDpi xmlns:a14="http://schemas.microsoft.com/office/drawing/2010/main" val="0"/>
-                                            </a:ext>
-                                          </a:extLst>
-                                        </a:blip>
-                                        <a:srcRect/>
-                                        <a:stretch>
-                                          <a:fillRect/>
-                                        </a:stretch>
-                                      </pic:blipFill>
-                                      <pic:spPr bwMode="auto">
-                                        <a:xfrm>
-                                          <a:off x="0" y="0"/>
-                                          <a:ext cx="168212" cy="195395"/>
-                                        </a:xfrm>
-                                        <a:prstGeom prst="rect">
-                                          <a:avLst/>
-                                        </a:prstGeom>
-                                        <a:noFill/>
-                                        <a:ln>
-                                          <a:noFill/>
-                                        </a:ln>
-                                      </pic:spPr>
-                                    </pic:pic>
-                                  </a:graphicData>
-                                </a:graphic>
-                              </wp:inline>
-                            </w:drawing>
-                          </w:r>
-                          <w:r>
-                            <w:rPr>
-                              <w:sz w:val="19"/>
-                              <w:szCs w:val="19"/>
-                            </w:rPr>
-                            <w:t xml:space="preserve">   </w:t>
-                          </w:r>
-                          <w:r>
-                            <w:rPr>
-                              <w:noProof/>
-                              <w:sz w:val="20"/>
-                              <w:szCs w:val="20"/>
-                              <w:lang w:eastAsia="bg-BG"/>
-                            </w:rPr>
-                            <w:drawing>
-                              <wp:inline distT="0" distB="0" distL="0" distR="0">
-                                <wp:extent cx="170180" cy="201930"/>
-                                <wp:effectExtent l="0" t="0" r="1270" b="7620"/>
-                                <wp:docPr id="37" name="Picture 37">
-                                  <a:hlinkClick xmlns:a="http://schemas.openxmlformats.org/drawingml/2006/main" r:id="rId1"/>
-                                </wp:docPr>
-                                <wp:cNvGraphicFramePr>
-                                  <a:graphicFrameLocks xmlns:a="http://schemas.openxmlformats.org/drawingml/2006/main" noChangeAspect="1"/>
-                                </wp:cNvGraphicFramePr>
-                                <a:graphic xmlns:a="http://schemas.openxmlformats.org/drawingml/2006/main">
-                                  <a:graphicData uri="http://schemas.openxmlformats.org/drawingml/2006/picture">
-                                    <pic:pic xmlns:pic="http://schemas.openxmlformats.org/drawingml/2006/picture">
-                                      <pic:nvPicPr>
-                                        <pic:cNvPr id="0" name="Picture 13">
-                                          <a:hlinkClick r:id="rId1"/>
-                                        </pic:cNvPr>
-                                        <pic:cNvPicPr>
-                                          <a:picLocks noChangeAspect="1" noChangeArrowheads="1"/>
-                                        </pic:cNvPicPr>
-                                      </pic:nvPicPr>
-                                      <pic:blipFill>
-                                        <a:blip r:embed="rId8">
-                                          <a:extLst>
-                                            <a:ext uri="{28A0092B-C50C-407E-A947-70E740481C1C}">
-                                              <a14:useLocalDpi xmlns:a14="http://schemas.microsoft.com/office/drawing/2010/main" val="0"/>
-                                            </a:ext>
-                                          </a:extLst>
-                                        </a:blip>
-                                        <a:srcRect/>
-                                        <a:stretch>
-                                          <a:fillRect/>
-                                        </a:stretch>
-                                      </pic:blipFill>
-                                      <pic:spPr bwMode="auto">
-                                        <a:xfrm>
-                                          <a:off x="0" y="0"/>
-                                          <a:ext cx="170180" cy="201930"/>
-                                        </a:xfrm>
-                                        <a:prstGeom prst="rect">
-                                          <a:avLst/>
-                                        </a:prstGeom>
-                                        <a:noFill/>
-                                        <a:ln>
-                                          <a:noFill/>
-                                        </a:ln>
-                                      </pic:spPr>
-                                    </pic:pic>
-                                  </a:graphicData>
-                                </a:graphic>
-                              </wp:inline>
-                            </w:drawing>
-                          </w:r>
-                          <w:r>
-                            <w:rPr>
-                              <w:sz w:val="19"/>
-                              <w:szCs w:val="19"/>
-                            </w:rPr>
-                            <w:t xml:space="preserve">   </w:t>
-                          </w:r>
-                          <w:r>
-                            <w:rPr>
-                              <w:noProof/>
-                              <w:sz w:val="20"/>
-                              <w:szCs w:val="20"/>
-                              <w:lang w:eastAsia="bg-BG"/>
-                            </w:rPr>
-                            <w:drawing>
-                              <wp:inline distT="0" distB="0" distL="0" distR="0">
-                                <wp:extent cx="200152" cy="200152"/>
-                                <wp:effectExtent l="0" t="0" r="9525" b="9525"/>
-                                <wp:docPr id="36" name="Picture 36" title="Software University @ Facebook">
-                                  <a:hlinkClick xmlns:a="http://schemas.openxmlformats.org/drawingml/2006/main" r:id="rId9"/>
-                                </wp:docPr>
-                                <wp:cNvGraphicFramePr>
-                                  <a:graphicFrameLocks xmlns:a="http://schemas.openxmlformats.org/drawingml/2006/main"/>
-                                </wp:cNvGraphicFramePr>
-                                <a:graphic xmlns:a="http://schemas.openxmlformats.org/drawingml/2006/main">
-                                  <a:graphicData uri="http://schemas.openxmlformats.org/drawingml/2006/picture">
-                                    <pic:pic xmlns:pic="http://schemas.openxmlformats.org/drawingml/2006/picture">
-                                      <pic:nvPicPr>
-                                        <pic:cNvPr id="25" name="Picture 25" title="Software University @ Facebook">
-                                          <a:hlinkClick r:id="rId9"/>
-                                        </pic:cNvPr>
-                                        <pic:cNvPicPr/>
-                                      </pic:nvPicPr>
-                                      <pic:blipFill>
-                                        <a:blip r:embed="rId10"/>
-                                        <a:stretch>
-                                          <a:fillRect/>
-                                        </a:stretch>
-                                      </pic:blipFill>
-                                      <pic:spPr>
-                                        <a:xfrm>
-                                          <a:off x="0" y="0"/>
-                                          <a:ext cx="200025" cy="200025"/>
-                                        </a:xfrm>
-                                        <a:prstGeom prst="rect">
-                                          <a:avLst/>
-                                        </a:prstGeom>
-                                      </pic:spPr>
-                                    </pic:pic>
-                                  </a:graphicData>
-                                </a:graphic>
-                              </wp:inline>
-                            </w:drawing>
-                          </w:r>
-                          <w:r>
-                            <w:rPr>
-                              <w:sz w:val="19"/>
-                              <w:szCs w:val="19"/>
-                            </w:rPr>
-                            <w:t xml:space="preserve">   </w:t>
-                          </w:r>
-                          <w:r>
-                            <w:rPr>
-                              <w:noProof/>
-                              <w:sz w:val="20"/>
-                              <w:szCs w:val="20"/>
-                              <w:lang w:eastAsia="bg-BG"/>
-                            </w:rPr>
-                            <w:drawing>
-                              <wp:inline distT="0" distB="0" distL="0" distR="0">
-                                <wp:extent cx="200152" cy="200152"/>
-                                <wp:effectExtent l="0" t="0" r="9525" b="9525"/>
-                                <wp:docPr id="35" name="Picture 35" title="Software University @ Twitter">
-                                  <a:hlinkClick xmlns:a="http://schemas.openxmlformats.org/drawingml/2006/main" r:id="rId11"/>
-                                </wp:docPr>
-                                <wp:cNvGraphicFramePr>
-                                  <a:graphicFrameLocks xmlns:a="http://schemas.openxmlformats.org/drawingml/2006/main"/>
-                                </wp:cNvGraphicFramePr>
-                                <a:graphic xmlns:a="http://schemas.openxmlformats.org/drawingml/2006/main">
-                                  <a:graphicData uri="http://schemas.openxmlformats.org/drawingml/2006/picture">
-                                    <pic:pic xmlns:pic="http://schemas.openxmlformats.org/drawingml/2006/picture">
-                                      <pic:nvPicPr>
-                                        <pic:cNvPr id="26" name="Picture 26" title="Software University @ Twitter">
-                                          <a:hlinkClick r:id="rId11"/>
-                                        </pic:cNvPr>
-                                        <pic:cNvPicPr/>
-                                      </pic:nvPicPr>
-                                      <pic:blipFill>
-                                        <a:blip r:embed="rId12"/>
-                                        <a:stretch>
-                                          <a:fillRect/>
-                                        </a:stretch>
-                                      </pic:blipFill>
-                                      <pic:spPr>
-                                        <a:xfrm>
-                                          <a:off x="0" y="0"/>
-                                          <a:ext cx="200025" cy="200025"/>
-                                        </a:xfrm>
-                                        <a:prstGeom prst="rect">
-                                          <a:avLst/>
-                                        </a:prstGeom>
-                                      </pic:spPr>
-                                    </pic:pic>
-                                  </a:graphicData>
-                                </a:graphic>
-                              </wp:inline>
-                            </w:drawing>
-                          </w:r>
-                          <w:r>
-                            <w:rPr>
-                              <w:sz w:val="19"/>
-                              <w:szCs w:val="19"/>
-                            </w:rPr>
-                            <w:t xml:space="preserve">   </w:t>
-                          </w:r>
-                          <w:r>
-                            <w:rPr>
-                              <w:noProof/>
-                              <w:sz w:val="20"/>
-                              <w:szCs w:val="20"/>
-                              <w:lang w:eastAsia="bg-BG"/>
-                            </w:rPr>
-                            <w:drawing>
-                              <wp:inline distT="0" distB="0" distL="0" distR="0">
-                                <wp:extent cx="200152" cy="200152"/>
-                                <wp:effectExtent l="0" t="0" r="9525" b="9525"/>
-                                <wp:docPr id="34" name="Picture 34" title="Software University @ YouTube">
-                                  <a:hlinkClick xmlns:a="http://schemas.openxmlformats.org/drawingml/2006/main" r:id="rId13"/>
-                                </wp:docPr>
-                                <wp:cNvGraphicFramePr>
-                                  <a:graphicFrameLocks xmlns:a="http://schemas.openxmlformats.org/drawingml/2006/main"/>
-                                </wp:cNvGraphicFramePr>
-                                <a:graphic xmlns:a="http://schemas.openxmlformats.org/drawingml/2006/main">
-                                  <a:graphicData uri="http://schemas.openxmlformats.org/drawingml/2006/picture">
-                                    <pic:pic xmlns:pic="http://schemas.openxmlformats.org/drawingml/2006/picture">
-                                      <pic:nvPicPr>
-                                        <pic:cNvPr id="27" name="Picture 27" title="Software University @ YouTube">
-                                          <a:hlinkClick r:id="rId13"/>
-                                        </pic:cNvPr>
-                                        <pic:cNvPicPr/>
-                                      </pic:nvPicPr>
-                                      <pic:blipFill>
-                                        <a:blip r:embed="rId14"/>
-                                        <a:stretch>
-                                          <a:fillRect/>
-                                        </a:stretch>
-                                      </pic:blipFill>
-                                      <pic:spPr>
-                                        <a:xfrm>
-                                          <a:off x="0" y="0"/>
-                                          <a:ext cx="200025" cy="200025"/>
-                                        </a:xfrm>
-                                        <a:prstGeom prst="rect">
-                                          <a:avLst/>
-                                        </a:prstGeom>
-                                      </pic:spPr>
-                                    </pic:pic>
-                                  </a:graphicData>
-                                </a:graphic>
-                              </wp:inline>
-                            </w:drawing>
-                          </w:r>
-                          <w:r>
-                            <w:rPr>
-                              <w:sz w:val="19"/>
-                              <w:szCs w:val="19"/>
-                            </w:rPr>
-                            <w:t xml:space="preserve">   </w:t>
-                          </w:r>
-                          <w:r>
-                            <w:rPr>
-                              <w:noProof/>
-                              <w:sz w:val="20"/>
-                              <w:szCs w:val="20"/>
-                              <w:lang w:eastAsia="bg-BG"/>
-                            </w:rPr>
-                            <w:drawing>
-                              <wp:inline distT="0" distB="0" distL="0" distR="0">
-                                <wp:extent cx="193040" cy="193040"/>
-                                <wp:effectExtent l="0" t="0" r="0" b="0"/>
-                                <wp:docPr id="33" name="Picture 33">
-                                  <a:hlinkClick xmlns:a="http://schemas.openxmlformats.org/drawingml/2006/main" r:id="rId15"/>
-                                </wp:docPr>
-                                <wp:cNvGraphicFramePr>
-                                  <a:graphicFrameLocks xmlns:a="http://schemas.openxmlformats.org/drawingml/2006/main" noChangeAspect="1"/>
-                                </wp:cNvGraphicFramePr>
-                                <a:graphic xmlns:a="http://schemas.openxmlformats.org/drawingml/2006/main">
-                                  <a:graphicData uri="http://schemas.openxmlformats.org/drawingml/2006/picture">
-                                    <pic:pic xmlns:pic="http://schemas.openxmlformats.org/drawingml/2006/picture">
-                                      <pic:nvPicPr>
-                                        <pic:cNvPr id="0" name="Picture 11">
-                                          <a:hlinkClick r:id="rId15"/>
-                                        </pic:cNvPr>
-                                        <pic:cNvPicPr>
-                                          <a:picLocks noChangeAspect="1" noChangeArrowheads="1"/>
-                                        </pic:cNvPicPr>
-                                      </pic:nvPicPr>
-                                      <pic:blipFill>
-                                        <a:blip r:embed="rId16">
-                                          <a:extLst>
-                                            <a:ext uri="{28A0092B-C50C-407E-A947-70E740481C1C}">
-                                              <a14:useLocalDpi xmlns:a14="http://schemas.microsoft.com/office/drawing/2010/main" val="0"/>
-                                            </a:ext>
-                                          </a:extLst>
-                                        </a:blip>
-                                        <a:srcRect/>
-                                        <a:stretch>
-                                          <a:fillRect/>
-                                        </a:stretch>
-                                      </pic:blipFill>
-                                      <pic:spPr bwMode="auto">
-                                        <a:xfrm>
-                                          <a:off x="0" y="0"/>
-                                          <a:ext cx="193040" cy="193040"/>
-                                        </a:xfrm>
-                                        <a:prstGeom prst="rect">
-                                          <a:avLst/>
-                                        </a:prstGeom>
-                                        <a:noFill/>
-                                        <a:ln>
-                                          <a:noFill/>
-                                        </a:ln>
-                                      </pic:spPr>
-                                    </pic:pic>
-                                  </a:graphicData>
-                                </a:graphic>
-                              </wp:inline>
-                            </w:drawing>
-                          </w:r>
-                          <w:r>
-                            <w:rPr>
-                              <w:sz w:val="19"/>
-                              <w:szCs w:val="19"/>
-                            </w:rPr>
-                            <w:t xml:space="preserve">   </w:t>
-                          </w:r>
-                          <w:r>
-                            <w:rPr>
-                              <w:noProof/>
-                              <w:sz w:val="20"/>
-                              <w:szCs w:val="20"/>
-                              <w:lang w:eastAsia="bg-BG"/>
-                            </w:rPr>
-                            <w:drawing>
-                              <wp:inline distT="0" distB="0" distL="0" distR="0">
-                                <wp:extent cx="174625" cy="174625"/>
-                                <wp:effectExtent l="0" t="0" r="0" b="0"/>
-                                <wp:docPr id="31" name="Picture 31">
-                                  <a:hlinkClick xmlns:a="http://schemas.openxmlformats.org/drawingml/2006/main" r:id="rId17"/>
-                                </wp:docPr>
-                                <wp:cNvGraphicFramePr>
-                                  <a:graphicFrameLocks xmlns:a="http://schemas.openxmlformats.org/drawingml/2006/main" noChangeAspect="1"/>
-                                </wp:cNvGraphicFramePr>
-                                <a:graphic xmlns:a="http://schemas.openxmlformats.org/drawingml/2006/main">
-                                  <a:graphicData uri="http://schemas.openxmlformats.org/drawingml/2006/picture">
-                                    <pic:pic xmlns:pic="http://schemas.openxmlformats.org/drawingml/2006/picture">
-                                      <pic:nvPicPr>
-                                        <pic:cNvPr id="0" name="Picture 7">
-                                          <a:hlinkClick r:id="rId17"/>
-                                        </pic:cNvPr>
-                                        <pic:cNvPicPr>
-                                          <a:picLocks noChangeAspect="1" noChangeArrowheads="1"/>
-                                        </pic:cNvPicPr>
-                                      </pic:nvPicPr>
-                                      <pic:blipFill>
-                                        <a:blip r:embed="rId18">
-                                          <a:extLst>
-                                            <a:ext uri="{28A0092B-C50C-407E-A947-70E740481C1C}">
-                                              <a14:useLocalDpi xmlns:a14="http://schemas.microsoft.com/office/drawing/2010/main" val="0"/>
-                                            </a:ext>
-                                          </a:extLst>
-                                        </a:blip>
-                                        <a:srcRect/>
-                                        <a:stretch>
-                                          <a:fillRect/>
-                                        </a:stretch>
-                                      </pic:blipFill>
-                                      <pic:spPr bwMode="auto">
-                                        <a:xfrm>
-                                          <a:off x="0" y="0"/>
-                                          <a:ext cx="174625" cy="174625"/>
-                                        </a:xfrm>
-                                        <a:prstGeom prst="rect">
-                                          <a:avLst/>
-                                        </a:prstGeom>
-                                        <a:noFill/>
-                                        <a:ln>
-                                          <a:noFill/>
-                                        </a:ln>
-                                      </pic:spPr>
-                                    </pic:pic>
-                                  </a:graphicData>
-                                </a:graphic>
-                              </wp:inline>
-                            </w:drawing>
-                          </w:r>
-                          <w:r>
-                            <w:rPr>
-                              <w:sz w:val="19"/>
-                              <w:szCs w:val="19"/>
-                            </w:rPr>
-                            <w:t xml:space="preserve">   </w:t>
-                          </w:r>
-                          <w:r>
-                            <w:rPr>
-                              <w:noProof/>
-                              <w:sz w:val="20"/>
-                              <w:szCs w:val="20"/>
-                              <w:lang w:eastAsia="bg-BG"/>
-                            </w:rPr>
-                            <w:drawing>
-                              <wp:inline distT="0" distB="0" distL="0" distR="0">
-                                <wp:extent cx="200152" cy="200152"/>
-                                <wp:effectExtent l="0" t="0" r="9525" b="9525"/>
-                                <wp:docPr id="29" name="Picture 29" title="Software University @ SlideShare">
-                                  <a:hlinkClick xmlns:a="http://schemas.openxmlformats.org/drawingml/2006/main" r:id="rId19"/>
-                                </wp:docPr>
-                                <wp:cNvGraphicFramePr>
-                                  <a:graphicFrameLocks xmlns:a="http://schemas.openxmlformats.org/drawingml/2006/main"/>
-                                </wp:cNvGraphicFramePr>
-                                <a:graphic xmlns:a="http://schemas.openxmlformats.org/drawingml/2006/main">
-                                  <a:graphicData uri="http://schemas.openxmlformats.org/drawingml/2006/picture">
-                                    <pic:pic xmlns:pic="http://schemas.openxmlformats.org/drawingml/2006/picture">
-                                      <pic:nvPicPr>
-                                        <pic:cNvPr id="30" name="Picture 30" title="Software University @ SlideShare">
-                                          <a:hlinkClick r:id="rId19"/>
-                                        </pic:cNvPr>
-                                        <pic:cNvPicPr/>
-                                      </pic:nvPicPr>
-                                      <pic:blipFill>
-                                        <a:blip r:embed="rId20"/>
-                                        <a:stretch>
-                                          <a:fillRect/>
-                                        </a:stretch>
-                                      </pic:blipFill>
-                                      <pic:spPr>
-                                        <a:xfrm>
-                                          <a:off x="0" y="0"/>
-                                          <a:ext cx="200025" cy="200025"/>
-                                        </a:xfrm>
-                                        <a:prstGeom prst="rect">
-                                          <a:avLst/>
-                                        </a:prstGeom>
-                                      </pic:spPr>
-                                    </pic:pic>
-                                  </a:graphicData>
-                                </a:graphic>
-                              </wp:inline>
-                            </w:drawing>
-                          </w:r>
-                          <w:r>
-                            <w:rPr>
-                              <w:sz w:val="19"/>
-                              <w:szCs w:val="19"/>
-                            </w:rPr>
-                            <w:t xml:space="preserve">   </w:t>
-                          </w:r>
-                          <w:r>
-                            <w:rPr>
-                              <w:noProof/>
-                              <w:sz w:val="20"/>
-                              <w:szCs w:val="20"/>
-                              <w:lang w:eastAsia="bg-BG"/>
-                            </w:rPr>
-                            <w:drawing>
-                              <wp:inline distT="0" distB="0" distL="0" distR="0">
-                                <wp:extent cx="216602" cy="210633"/>
-                                <wp:effectExtent l="0" t="0" r="0" b="0"/>
-                                <wp:docPr id="16" name="Picture 16">
-                                  <a:hlinkClick xmlns:a="http://schemas.openxmlformats.org/drawingml/2006/main" r:id="rId21"/>
-                                </wp:docPr>
-                                <wp:cNvGraphicFramePr>
-                                  <a:graphicFrameLocks xmlns:a="http://schemas.openxmlformats.org/drawingml/2006/main" noChangeAspect="1"/>
-                                </wp:cNvGraphicFramePr>
-                                <a:graphic xmlns:a="http://schemas.openxmlformats.org/drawingml/2006/main">
-                                  <a:graphicData uri="http://schemas.openxmlformats.org/drawingml/2006/picture">
-                                    <pic:pic xmlns:pic="http://schemas.openxmlformats.org/drawingml/2006/picture">
-                                      <pic:nvPicPr>
-                                        <pic:cNvPr id="0" name="Picture 6">
-                                          <a:hlinkClick r:id="rId21"/>
-                                        </pic:cNvPr>
-                                        <pic:cNvPicPr>
-                                          <a:picLocks noChangeAspect="1" noChangeArrowheads="1"/>
-                                        </pic:cNvPicPr>
-                                      </pic:nvPicPr>
-                                      <pic:blipFill>
-                                        <a:blip r:embed="rId22">
-                                          <a:extLst>
-                                            <a:ext uri="{28A0092B-C50C-407E-A947-70E740481C1C}">
-                                              <a14:useLocalDpi xmlns:a14="http://schemas.microsoft.com/office/drawing/2010/main" val="0"/>
-                                            </a:ext>
-                                          </a:extLst>
-                                        </a:blip>
-                                        <a:srcRect/>
-                                        <a:stretch>
-                                          <a:fillRect/>
-                                        </a:stretch>
-                                      </pic:blipFill>
-                                      <pic:spPr bwMode="auto">
-                                        <a:xfrm>
-                                          <a:off x="0" y="0"/>
-                                          <a:ext cx="223410" cy="217253"/>
-                                        </a:xfrm>
-                                        <a:prstGeom prst="rect">
-                                          <a:avLst/>
-                                        </a:prstGeom>
-                                        <a:noFill/>
-                                        <a:ln>
-                                          <a:noFill/>
-                                        </a:ln>
-                                      </pic:spPr>
-                                    </pic:pic>
-                                  </a:graphicData>
-                                </a:graphic>
-                              </wp:inline>
-                            </w:drawing>
-                          </w:r>
-                          <w:r>
-                            <w:rPr>
-                              <w:sz w:val="19"/>
-                              <w:szCs w:val="19"/>
-                            </w:rPr>
-                            <w:t xml:space="preserve">   </w:t>
-                          </w:r>
-                          <w:r>
-                            <w:rPr>
-                              <w:noProof/>
-                              <w:sz w:val="20"/>
-                              <w:szCs w:val="20"/>
-                              <w:lang w:eastAsia="bg-BG"/>
-                            </w:rPr>
-                            <w:drawing>
-                              <wp:inline distT="0" distB="0" distL="0" distR="0">
-                                <wp:extent cx="200152" cy="200152"/>
-                                <wp:effectExtent l="0" t="0" r="9525" b="9525"/>
-                                <wp:docPr id="32" name="Picture 32" title="Software University: Email Us">
-                                  <a:hlinkClick xmlns:a="http://schemas.openxmlformats.org/drawingml/2006/main" r:id="rId23"/>
-                                </wp:docPr>
-                                <wp:cNvGraphicFramePr>
-                                  <a:graphicFrameLocks xmlns:a="http://schemas.openxmlformats.org/drawingml/2006/main"/>
-                                </wp:cNvGraphicFramePr>
-                                <a:graphic xmlns:a="http://schemas.openxmlformats.org/drawingml/2006/main">
-                                  <a:graphicData uri="http://schemas.openxmlformats.org/drawingml/2006/picture">
-                                    <pic:pic xmlns:pic="http://schemas.openxmlformats.org/drawingml/2006/picture">
-                                      <pic:nvPicPr>
-                                        <pic:cNvPr id="32" name="Picture 32" title="Software University: Email Us">
-                                          <a:hlinkClick r:id="rId23"/>
-                                        </pic:cNvPr>
-                                        <pic:cNvPicPr/>
-                                      </pic:nvPicPr>
-                                      <pic:blipFill>
-                                        <a:blip r:embed="rId24"/>
-                                        <a:stretch>
-                                          <a:fillRect/>
-                                        </a:stretch>
-                                      </pic:blipFill>
-                                      <pic:spPr>
-                                        <a:xfrm>
-                                          <a:off x="0" y="0"/>
-                                          <a:ext cx="200025" cy="200025"/>
-                                        </a:xfrm>
-                                        <a:prstGeom prst="rect">
-                                          <a:avLst/>
-                                        </a:prstGeom>
-                                      </pic:spPr>
-                                    </pic:pic>
-                                  </a:graphicData>
-                                </a:graphic>
-                              </wp:inline>
-                            </w:drawing>
-                          </w:r>
-                        </w:p>
-                      </w:txbxContent>
-                    </wps:txbx>
-                    <wps:bodyPr rot="0" vert="horz" wrap="square" lIns="18000" tIns="43200" rIns="18000" bIns="18000" anchor="t" anchorCtr="0">
-                      <a:noAutofit/>
-                    </wps:bodyPr>
-                  </wps:wsp>
-                </a:graphicData>
-              </a:graphic>
-              <wp14:sizeRelH relativeFrom="page">
-                <wp14:pctWidth>0</wp14:pctWidth>
-              </wp14:sizeRelH>
-              <wp14:sizeRelV relativeFrom="page">
-                <wp14:pctHeight>0</wp14:pctHeight>
-              </wp14:sizeRelV>
-            </wp:anchor>
-          </w:drawing>
-        </mc:Choice>
-        <mc:Fallback>
-          <w:pict>
-            <v:shape id="Text Box 39" o:spid="_x0000_s1028" type="#_x0000_t202" style="position:absolute;margin-left:124.4pt;margin-top:6.7pt;width:396.3pt;height:40.45pt;z-index:251661823;visibility:visible;mso-wrap-style:square;mso-width-percent:0;mso-height-percent:0;mso-wrap-distance-left:9pt;mso-wrap-distance-top:0;mso-wrap-distance-right:9pt;mso-wrap-distance-bottom:0;mso-position-horizontal:absolute;mso-position-horizontal-relative:text;mso-position-vertical:absolute;mso-position-vertical-relative:text;mso-width-percent:0;mso-height-percent:0;mso-width-relative:page;mso-height-relative:page;v-text-anchor:top" o:gfxdata="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" filled="f" stroked="f">
-              <v:textbox inset=".5mm,1.2mm,.5mm,.5mm">
-                <w:txbxContent>
-                  <w:p>
-                    <w:pPr>
-                      <w:spacing w:before="40" w:after="50" w:line="240" w:lineRule="auto"/>
-                      <w:rPr>
-                        <w:sz w:val="19"/>
-                        <w:szCs w:val="19"/>
-                      </w:rPr>
-                    </w:pPr>
-                    <w:r>
-                      <w:rPr>
-                        <w:sz w:val="19"/>
-                        <w:szCs w:val="19"/>
-                      </w:rPr>
-                      <w:t xml:space="preserve">© </w:t>
-                    </w:r>
-                    <w:hyperlink r:id="rId25" w:history="1">
-                      <w:r>
-                        <w:rPr>
-                          <w:rStyle w:val="Hyperlink"/>
-                          <w:rFonts w:cs="Arial"/>
-                          <w:sz w:val="19"/>
-                          <w:szCs w:val="19"/>
-                        </w:rPr>
-                        <w:t>Software University Foundation</w:t>
-                      </w:r>
-                    </w:hyperlink>
-                    <w:r>
-                      <w:rPr>
-                        <w:sz w:val="19"/>
-                        <w:szCs w:val="19"/>
-                      </w:rPr>
-                      <w:t xml:space="preserve">. </w:t>
-                    </w:r>
-                    <w:r>
-                      <w:rPr>
-                        <w:sz w:val="19"/>
-                        <w:szCs w:val="19"/>
-                      </w:rPr>
-                      <w:t xml:space="preserve">Този документ използва лиценз </w:t>
-                    </w:r>
-                    <w:hyperlink r:id="rId26" w:history="1">
-                      <w:r>
-                        <w:rPr>
-                          <w:rStyle w:val="Hyperlink"/>
-                          <w:rFonts w:cs="Arial"/>
-                          <w:sz w:val="19"/>
-                          <w:szCs w:val="19"/>
-                        </w:rPr>
-                        <w:t>CC-BY-NC-SA</w:t>
-                      </w:r>
-                    </w:hyperlink>
-                    <w:r>
-                      <w:rPr>
-                        <w:sz w:val="19"/>
-                        <w:szCs w:val="19"/>
-                      </w:rPr>
-                      <w:t>.</w:t>
-                    </w:r>
-                  </w:p>
-                  <w:p>
-                    <w:pPr>
-                      <w:spacing w:after="0" w:line="240" w:lineRule="auto"/>
-                      <w:ind w:left="709" w:firstLine="340"/>
-                      <w:rPr>
-                        <w:sz w:val="19"/>
-                        <w:szCs w:val="19"/>
-                      </w:rPr>
-                    </w:pPr>
-                    <w:r>
-                      <w:rPr>
-                        <w:noProof/>
-                        <w:sz w:val="20"/>
-                        <w:szCs w:val="20"/>
-                        <w:lang w:eastAsia="bg-BG"/>
-                      </w:rPr>
-                      <w:drawing>
-                        <wp:inline distT="0" distB="0" distL="0" distR="0">
-                          <wp:extent cx="165735" cy="192517"/>
-                          <wp:effectExtent l="0" t="0" r="5715" b="0"/>
-                          <wp:docPr id="38" name="Picture 38">
-                            <a:hlinkClick xmlns:a="http://schemas.openxmlformats.org/drawingml/2006/main" r:id="rId27"/>
-                          </wp:docPr>
-                          <wp:cNvGraphicFramePr>
-                            <a:graphicFrameLocks xmlns:a="http://schemas.openxmlformats.org/drawingml/2006/main" noChangeAspect="1"/>
-                          </wp:cNvGraphicFramePr>
-                          <a:graphic xmlns:a="http://schemas.openxmlformats.org/drawingml/2006/main">
-                            <a:graphicData uri="http://schemas.openxmlformats.org/drawingml/2006/picture">
-                              <pic:pic xmlns:pic="http://schemas.openxmlformats.org/drawingml/2006/picture">
-                                <pic:nvPicPr>
-                                  <pic:cNvPr id="0" name="Picture 14">
-                                    <a:hlinkClick r:id="rId27"/>
-                                  </pic:cNvPr>
-                                  <pic:cNvPicPr>
-                                    <a:picLocks noChangeAspect="1" noChangeArrowheads="1"/>
-                                  </pic:cNvPicPr>
-                                </pic:nvPicPr>
-                                <pic:blipFill>
-                                  <a:blip r:embed="rId28">
-                                    <a:extLst>
-                                      <a:ext uri="{28A0092B-C50C-407E-A947-70E740481C1C}">
-                                        <a14:useLocalDpi xmlns:a14="http://schemas.microsoft.com/office/drawing/2010/main" val="0"/>
-                                      </a:ext>
-                                    </a:extLst>
-                                  </a:blip>
-                                  <a:srcRect/>
-                                  <a:stretch>
-                                    <a:fillRect/>
-                                  </a:stretch>
-                                </pic:blipFill>
-                                <pic:spPr bwMode="auto">
-                                  <a:xfrm>
-                                    <a:off x="0" y="0"/>
-                                    <a:ext cx="168212" cy="195395"/>
-                                  </a:xfrm>
-                                  <a:prstGeom prst="rect">
-                                    <a:avLst/>
-                                  </a:prstGeom>
-                                  <a:noFill/>
-                                  <a:ln>
-                                    <a:noFill/>
-                                  </a:ln>
-                                </pic:spPr>
-                              </pic:pic>
-                            </a:graphicData>
-                          </a:graphic>
-                        </wp:inline>
-                      </w:drawing>
-                    </w:r>
-                    <w:r>
-                      <w:rPr>
-                        <w:sz w:val="19"/>
-                        <w:szCs w:val="19"/>
-                      </w:rPr>
-                      <w:t xml:space="preserve">   </w:t>
-                    </w:r>
-                    <w:r>
-                      <w:rPr>
-                        <w:noProof/>
-                        <w:sz w:val="20"/>
-                        <w:szCs w:val="20"/>
-                        <w:lang w:eastAsia="bg-BG"/>
-                      </w:rPr>
-                      <w:drawing>
-                        <wp:inline distT="0" distB="0" distL="0" distR="0">
-                          <wp:extent cx="170180" cy="201930"/>
-                          <wp:effectExtent l="0" t="0" r="1270" b="7620"/>
-                          <wp:docPr id="37" name="Picture 37">
-                            <a:hlinkClick xmlns:a="http://schemas.openxmlformats.org/drawingml/2006/main" r:id="rId25"/>
-                          </wp:docPr>
-                          <wp:cNvGraphicFramePr>
-                            <a:graphicFrameLocks xmlns:a="http://schemas.openxmlformats.org/drawingml/2006/main" noChangeAspect="1"/>
-                          </wp:cNvGraphicFramePr>
-                          <a:graphic xmlns:a="http://schemas.openxmlformats.org/drawingml/2006/main">
-                            <a:graphicData uri="http://schemas.openxmlformats.org/drawingml/2006/picture">
-                              <pic:pic xmlns:pic="http://schemas.openxmlformats.org/drawingml/2006/picture">
-                                <pic:nvPicPr>
-                                  <pic:cNvPr id="0" name="Picture 13">
-                                    <a:hlinkClick r:id="rId25"/>
-                                  </pic:cNvPr>
-                                  <pic:cNvPicPr>
-                                    <a:picLocks noChangeAspect="1" noChangeArrowheads="1"/>
-                                  </pic:cNvPicPr>
-                                </pic:nvPicPr>
-                                <pic:blipFill>
-                                  <a:blip r:embed="rId29">
-                                    <a:extLst>
-                                      <a:ext uri="{28A0092B-C50C-407E-A947-70E740481C1C}">
-                                        <a14:useLocalDpi xmlns:a14="http://schemas.microsoft.com/office/drawing/2010/main" val="0"/>
-                                      </a:ext>
-                                    </a:extLst>
-                                  </a:blip>
-                                  <a:srcRect/>
-                                  <a:stretch>
-                                    <a:fillRect/>
-                                  </a:stretch>
-                                </pic:blipFill>
-                                <pic:spPr bwMode="auto">
-                                  <a:xfrm>
-                                    <a:off x="0" y="0"/>
-                                    <a:ext cx="170180" cy="201930"/>
-                                  </a:xfrm>
-                                  <a:prstGeom prst="rect">
-                                    <a:avLst/>
-                                  </a:prstGeom>
-                                  <a:noFill/>
-                                  <a:ln>
-                                    <a:noFill/>
-                                  </a:ln>
-                                </pic:spPr>
-                              </pic:pic>
-                            </a:graphicData>
-                          </a:graphic>
-                        </wp:inline>
-                      </w:drawing>
-                    </w:r>
-                    <w:r>
-                      <w:rPr>
-                        <w:sz w:val="19"/>
-                        <w:szCs w:val="19"/>
-                      </w:rPr>
-                      <w:t xml:space="preserve">   </w:t>
-                    </w:r>
-                    <w:r>
-                      <w:rPr>
-                        <w:noProof/>
-                        <w:sz w:val="20"/>
-                        <w:szCs w:val="20"/>
-                        <w:lang w:eastAsia="bg-BG"/>
-                      </w:rPr>
-                      <w:drawing>
-                        <wp:inline distT="0" distB="0" distL="0" distR="0">
-                          <wp:extent cx="200152" cy="200152"/>
-                          <wp:effectExtent l="0" t="0" r="9525" b="9525"/>
-                          <wp:docPr id="36" name="Picture 36" title="Software University @ Facebook">
-                            <a:hlinkClick xmlns:a="http://schemas.openxmlformats.org/drawingml/2006/main" r:id="rId30"/>
-                          </wp:docPr>
-                          <wp:cNvGraphicFramePr>
-                            <a:graphicFrameLocks xmlns:a="http://schemas.openxmlformats.org/drawingml/2006/main"/>
-                          </wp:cNvGraphicFramePr>
-                          <a:graphic xmlns:a="http://schemas.openxmlformats.org/drawingml/2006/main">
-                            <a:graphicData uri="http://schemas.openxmlformats.org/drawingml/2006/picture">
-                              <pic:pic xmlns:pic="http://schemas.openxmlformats.org/drawingml/2006/picture">
-                                <pic:nvPicPr>
-                                  <pic:cNvPr id="25" name="Picture 25" title="Software University @ Facebook">
-                                    <a:hlinkClick r:id="rId30"/>
-                                  </pic:cNvPr>
-                                  <pic:cNvPicPr/>
-                                </pic:nvPicPr>
-                                <pic:blipFill>
-                                  <a:blip r:embed="rId31"/>
-                                  <a:stretch>
-                                    <a:fillRect/>
-                                  </a:stretch>
-                                </pic:blipFill>
-                                <pic:spPr>
-                                  <a:xfrm>
-                                    <a:off x="0" y="0"/>
-                                    <a:ext cx="200025" cy="200025"/>
-                                  </a:xfrm>
-                                  <a:prstGeom prst="rect">
-                                    <a:avLst/>
-                                  </a:prstGeom>
-                                </pic:spPr>
-                              </pic:pic>
-                            </a:graphicData>
-                          </a:graphic>
-                        </wp:inline>
-                      </w:drawing>
-                    </w:r>
-                    <w:r>
-                      <w:rPr>
-                        <w:sz w:val="19"/>
-                        <w:szCs w:val="19"/>
-                      </w:rPr>
-                      <w:t xml:space="preserve">   </w:t>
-                    </w:r>
-                    <w:r>
-                      <w:rPr>
-                        <w:noProof/>
-                        <w:sz w:val="20"/>
-                        <w:szCs w:val="20"/>
-                        <w:lang w:eastAsia="bg-BG"/>
-                      </w:rPr>
-                      <w:drawing>
-                        <wp:inline distT="0" distB="0" distL="0" distR="0">
-                          <wp:extent cx="200152" cy="200152"/>
-                          <wp:effectExtent l="0" t="0" r="9525" b="9525"/>
-                          <wp:docPr id="35" name="Picture 35" title="Software University @ Twitter">
-                            <a:hlinkClick xmlns:a="http://schemas.openxmlformats.org/drawingml/2006/main" r:id="rId32"/>
-                          </wp:docPr>
-                          <wp:cNvGraphicFramePr>
-                            <a:graphicFrameLocks xmlns:a="http://schemas.openxmlformats.org/drawingml/2006/main"/>
-                          </wp:cNvGraphicFramePr>
-                          <a:graphic xmlns:a="http://schemas.openxmlformats.org/drawingml/2006/main">
-                            <a:graphicData uri="http://schemas.openxmlformats.org/drawingml/2006/picture">
-                              <pic:pic xmlns:pic="http://schemas.openxmlformats.org/drawingml/2006/picture">
-                                <pic:nvPicPr>
-                                  <pic:cNvPr id="26" name="Picture 26" title="Software University @ Twitter">
-                                    <a:hlinkClick r:id="rId32"/>
-                                  </pic:cNvPr>
-                                  <pic:cNvPicPr/>
-                                </pic:nvPicPr>
-                                <pic:blipFill>
-                                  <a:blip r:embed="rId33"/>
-                                  <a:stretch>
-                                    <a:fillRect/>
-                                  </a:stretch>
-                                </pic:blipFill>
-                                <pic:spPr>
-                                  <a:xfrm>
-                                    <a:off x="0" y="0"/>
-                                    <a:ext cx="200025" cy="200025"/>
-                                  </a:xfrm>
-                                  <a:prstGeom prst="rect">
-                                    <a:avLst/>
-                                  </a:prstGeom>
-                                </pic:spPr>
-                              </pic:pic>
-                            </a:graphicData>
-                          </a:graphic>
-                        </wp:inline>
-                      </w:drawing>
-                    </w:r>
-                    <w:r>
-                      <w:rPr>
-                        <w:sz w:val="19"/>
-                        <w:szCs w:val="19"/>
-                      </w:rPr>
-                      <w:t xml:space="preserve">   </w:t>
-                    </w:r>
-                    <w:r>
-                      <w:rPr>
-                        <w:noProof/>
-                        <w:sz w:val="20"/>
-                        <w:szCs w:val="20"/>
-                        <w:lang w:eastAsia="bg-BG"/>
-                      </w:rPr>
-                      <w:drawing>
-                        <wp:inline distT="0" distB="0" distL="0" distR="0">
-                          <wp:extent cx="200152" cy="200152"/>
-                          <wp:effectExtent l="0" t="0" r="9525" b="9525"/>
-                          <wp:docPr id="34" name="Picture 34" title="Software University @ YouTube">
-                            <a:hlinkClick xmlns:a="http://schemas.openxmlformats.org/drawingml/2006/main" r:id="rId34"/>
-                          </wp:docPr>
-                          <wp:cNvGraphicFramePr>
-                            <a:graphicFrameLocks xmlns:a="http://schemas.openxmlformats.org/drawingml/2006/main"/>
-                          </wp:cNvGraphicFramePr>
-                          <a:graphic xmlns:a="http://schemas.openxmlformats.org/drawingml/2006/main">
-                            <a:graphicData uri="http://schemas.openxmlformats.org/drawingml/2006/picture">
-                              <pic:pic xmlns:pic="http://schemas.openxmlformats.org/drawingml/2006/picture">
-                                <pic:nvPicPr>
-                                  <pic:cNvPr id="27" name="Picture 27" title="Software University @ YouTube">
-                                    <a:hlinkClick r:id="rId34"/>
-                                  </pic:cNvPr>
-                                  <pic:cNvPicPr/>
-                                </pic:nvPicPr>
-                                <pic:blipFill>
-                                  <a:blip r:embed="rId35"/>
-                                  <a:stretch>
-                                    <a:fillRect/>
-                                  </a:stretch>
-                                </pic:blipFill>
-                                <pic:spPr>
-                                  <a:xfrm>
-                                    <a:off x="0" y="0"/>
-                                    <a:ext cx="200025" cy="200025"/>
-                                  </a:xfrm>
-                                  <a:prstGeom prst="rect">
-                                    <a:avLst/>
-                                  </a:prstGeom>
-                                </pic:spPr>
-                              </pic:pic>
-                            </a:graphicData>
-                          </a:graphic>
-                        </wp:inline>
-                      </w:drawing>
-                    </w:r>
-                    <w:r>
-                      <w:rPr>
-                        <w:sz w:val="19"/>
-                        <w:szCs w:val="19"/>
-                      </w:rPr>
-                      <w:t xml:space="preserve">   </w:t>
-                    </w:r>
-                    <w:r>
-                      <w:rPr>
-                        <w:noProof/>
-                        <w:sz w:val="20"/>
-                        <w:szCs w:val="20"/>
-                        <w:lang w:eastAsia="bg-BG"/>
-                      </w:rPr>
-                      <w:drawing>
-                        <wp:inline distT="0" distB="0" distL="0" distR="0">
-                          <wp:extent cx="193040" cy="193040"/>
-                          <wp:effectExtent l="0" t="0" r="0" b="0"/>
-                          <wp:docPr id="33" name="Picture 33">
-                            <a:hlinkClick xmlns:a="http://schemas.openxmlformats.org/drawingml/2006/main" r:id="rId36"/>
-                          </wp:docPr>
-                          <wp:cNvGraphicFramePr>
-                            <a:graphicFrameLocks xmlns:a="http://schemas.openxmlformats.org/drawingml/2006/main" noChangeAspect="1"/>
-                          </wp:cNvGraphicFramePr>
-                          <a:graphic xmlns:a="http://schemas.openxmlformats.org/drawingml/2006/main">
-                            <a:graphicData uri="http://schemas.openxmlformats.org/drawingml/2006/picture">
-                              <pic:pic xmlns:pic="http://schemas.openxmlformats.org/drawingml/2006/picture">
-                                <pic:nvPicPr>
-                                  <pic:cNvPr id="0" name="Picture 11">
-                                    <a:hlinkClick r:id="rId36"/>
-                                  </pic:cNvPr>
-                                  <pic:cNvPicPr>
-                                    <a:picLocks noChangeAspect="1" noChangeArrowheads="1"/>
-                                  </pic:cNvPicPr>
-                                </pic:nvPicPr>
-                                <pic:blipFill>
-                                  <a:blip r:embed="rId37">
-                                    <a:extLst>
-                                      <a:ext uri="{28A0092B-C50C-407E-A947-70E740481C1C}">
-                                        <a14:useLocalDpi xmlns:a14="http://schemas.microsoft.com/office/drawing/2010/main" val="0"/>
-                                      </a:ext>
-                                    </a:extLst>
-                                  </a:blip>
-                                  <a:srcRect/>
-                                  <a:stretch>
-                                    <a:fillRect/>
-                                  </a:stretch>
-                                </pic:blipFill>
-                                <pic:spPr bwMode="auto">
-                                  <a:xfrm>
-                                    <a:off x="0" y="0"/>
-                                    <a:ext cx="193040" cy="193040"/>
-                                  </a:xfrm>
-                                  <a:prstGeom prst="rect">
-                                    <a:avLst/>
-                                  </a:prstGeom>
-                                  <a:noFill/>
-                                  <a:ln>
-                                    <a:noFill/>
-                                  </a:ln>
-                                </pic:spPr>
-                              </pic:pic>
-                            </a:graphicData>
-                          </a:graphic>
-                        </wp:inline>
-                      </w:drawing>
-                    </w:r>
-                    <w:r>
-                      <w:rPr>
-                        <w:sz w:val="19"/>
-                        <w:szCs w:val="19"/>
-                      </w:rPr>
-                      <w:t xml:space="preserve">   </w:t>
-                    </w:r>
-                    <w:r>
-                      <w:rPr>
-                        <w:noProof/>
-                        <w:sz w:val="20"/>
-                        <w:szCs w:val="20"/>
-                        <w:lang w:eastAsia="bg-BG"/>
-                      </w:rPr>
-                      <w:drawing>
-                        <wp:inline distT="0" distB="0" distL="0" distR="0">
-                          <wp:extent cx="174625" cy="174625"/>
-                          <wp:effectExtent l="0" t="0" r="0" b="0"/>
-                          <wp:docPr id="31" name="Picture 31">
-                            <a:hlinkClick xmlns:a="http://schemas.openxmlformats.org/drawingml/2006/main" r:id="rId38"/>
-                          </wp:docPr>
-                          <wp:cNvGraphicFramePr>
-                            <a:graphicFrameLocks xmlns:a="http://schemas.openxmlformats.org/drawingml/2006/main" noChangeAspect="1"/>
-                          </wp:cNvGraphicFramePr>
-                          <a:graphic xmlns:a="http://schemas.openxmlformats.org/drawingml/2006/main">
-                            <a:graphicData uri="http://schemas.openxmlformats.org/drawingml/2006/picture">
-                              <pic:pic xmlns:pic="http://schemas.openxmlformats.org/drawingml/2006/picture">
-                                <pic:nvPicPr>
-                                  <pic:cNvPr id="0" name="Picture 7">
-                                    <a:hlinkClick r:id="rId38"/>
-                                  </pic:cNvPr>
-                                  <pic:cNvPicPr>
-                                    <a:picLocks noChangeAspect="1" noChangeArrowheads="1"/>
-                                  </pic:cNvPicPr>
-                                </pic:nvPicPr>
-                                <pic:blipFill>
-                                  <a:blip r:embed="rId39">
-                                    <a:extLst>
-                                      <a:ext uri="{28A0092B-C50C-407E-A947-70E740481C1C}">
-                                        <a14:useLocalDpi xmlns:a14="http://schemas.microsoft.com/office/drawing/2010/main" val="0"/>
-                                      </a:ext>
-                                    </a:extLst>
-                                  </a:blip>
-                                  <a:srcRect/>
-                                  <a:stretch>
-                                    <a:fillRect/>
-                                  </a:stretch>
-                                </pic:blipFill>
-                                <pic:spPr bwMode="auto">
-                                  <a:xfrm>
-                                    <a:off x="0" y="0"/>
-                                    <a:ext cx="174625" cy="174625"/>
-                                  </a:xfrm>
-                                  <a:prstGeom prst="rect">
-                                    <a:avLst/>
-                                  </a:prstGeom>
-                                  <a:noFill/>
-                                  <a:ln>
-                                    <a:noFill/>
-                                  </a:ln>
-                                </pic:spPr>
-                              </pic:pic>
-                            </a:graphicData>
-                          </a:graphic>
-                        </wp:inline>
-                      </w:drawing>
-                    </w:r>
-                    <w:r>
-                      <w:rPr>
-                        <w:sz w:val="19"/>
-                        <w:szCs w:val="19"/>
-                      </w:rPr>
-                      <w:t xml:space="preserve">   </w:t>
-                    </w:r>
-                    <w:r>
-                      <w:rPr>
-                        <w:noProof/>
-                        <w:sz w:val="20"/>
-                        <w:szCs w:val="20"/>
-                        <w:lang w:eastAsia="bg-BG"/>
-                      </w:rPr>
-                      <w:drawing>
-                        <wp:inline distT="0" distB="0" distL="0" distR="0">
-                          <wp:extent cx="200152" cy="200152"/>
-                          <wp:effectExtent l="0" t="0" r="9525" b="9525"/>
-                          <wp:docPr id="29" name="Picture 29" title="Software University @ SlideShare">
-                            <a:hlinkClick xmlns:a="http://schemas.openxmlformats.org/drawingml/2006/main" r:id="rId40"/>
-                          </wp:docPr>
-                          <wp:cNvGraphicFramePr>
-                            <a:graphicFrameLocks xmlns:a="http://schemas.openxmlformats.org/drawingml/2006/main"/>
-                          </wp:cNvGraphicFramePr>
-                          <a:graphic xmlns:a="http://schemas.openxmlformats.org/drawingml/2006/main">
-                            <a:graphicData uri="http://schemas.openxmlformats.org/drawingml/2006/picture">
-                              <pic:pic xmlns:pic="http://schemas.openxmlformats.org/drawingml/2006/picture">
-                                <pic:nvPicPr>
-                                  <pic:cNvPr id="30" name="Picture 30" title="Software University @ SlideShare">
-                                    <a:hlinkClick r:id="rId40"/>
-                                  </pic:cNvPr>
-                                  <pic:cNvPicPr/>
-                                </pic:nvPicPr>
-                                <pic:blipFill>
-                                  <a:blip r:embed="rId41"/>
-                                  <a:stretch>
-                                    <a:fillRect/>
-                                  </a:stretch>
-                                </pic:blipFill>
-                                <pic:spPr>
-                                  <a:xfrm>
-                                    <a:off x="0" y="0"/>
-                                    <a:ext cx="200025" cy="200025"/>
-                                  </a:xfrm>
-                                  <a:prstGeom prst="rect">
-                                    <a:avLst/>
-                                  </a:prstGeom>
-                                </pic:spPr>
-                              </pic:pic>
-                            </a:graphicData>
-                          </a:graphic>
-                        </wp:inline>
-                      </w:drawing>
-                    </w:r>
-                    <w:r>
-                      <w:rPr>
-                        <w:sz w:val="19"/>
-                        <w:szCs w:val="19"/>
-                      </w:rPr>
-                      <w:t xml:space="preserve">   </w:t>
-                    </w:r>
-                    <w:r>
-                      <w:rPr>
-                        <w:noProof/>
-                        <w:sz w:val="20"/>
-                        <w:szCs w:val="20"/>
-                        <w:lang w:eastAsia="bg-BG"/>
-                      </w:rPr>
-                      <w:drawing>
-                        <wp:inline distT="0" distB="0" distL="0" distR="0">
-                          <wp:extent cx="216602" cy="210633"/>
-                          <wp:effectExtent l="0" t="0" r="0" b="0"/>
-                          <wp:docPr id="16" name="Picture 16">
-                            <a:hlinkClick xmlns:a="http://schemas.openxmlformats.org/drawingml/2006/main" r:id="rId42"/>
-                          </wp:docPr>
-                          <wp:cNvGraphicFramePr>
-                            <a:graphicFrameLocks xmlns:a="http://schemas.openxmlformats.org/drawingml/2006/main" noChangeAspect="1"/>
-                          </wp:cNvGraphicFramePr>
-                          <a:graphic xmlns:a="http://schemas.openxmlformats.org/drawingml/2006/main">
-                            <a:graphicData uri="http://schemas.openxmlformats.org/drawingml/2006/picture">
-                              <pic:pic xmlns:pic="http://schemas.openxmlformats.org/drawingml/2006/picture">
-                                <pic:nvPicPr>
-                                  <pic:cNvPr id="0" name="Picture 6">
-                                    <a:hlinkClick r:id="rId42"/>
-                                  </pic:cNvPr>
-                                  <pic:cNvPicPr>
-                                    <a:picLocks noChangeAspect="1" noChangeArrowheads="1"/>
-                                  </pic:cNvPicPr>
-                                </pic:nvPicPr>
-                                <pic:blipFill>
-                                  <a:blip r:embed="rId43">
-                                    <a:extLst>
-                                      <a:ext uri="{28A0092B-C50C-407E-A947-70E740481C1C}">
-                                        <a14:useLocalDpi xmlns:a14="http://schemas.microsoft.com/office/drawing/2010/main" val="0"/>
-                                      </a:ext>
-                                    </a:extLst>
-                                  </a:blip>
-                                  <a:srcRect/>
-                                  <a:stretch>
-                                    <a:fillRect/>
-                                  </a:stretch>
-                                </pic:blipFill>
-                                <pic:spPr bwMode="auto">
-                                  <a:xfrm>
-                                    <a:off x="0" y="0"/>
-                                    <a:ext cx="223410" cy="217253"/>
-                                  </a:xfrm>
-                                  <a:prstGeom prst="rect">
-                                    <a:avLst/>
-                                  </a:prstGeom>
-                                  <a:noFill/>
-                                  <a:ln>
-                                    <a:noFill/>
-                                  </a:ln>
-                                </pic:spPr>
-                              </pic:pic>
-                            </a:graphicData>
-                          </a:graphic>
-                        </wp:inline>
-                      </w:drawing>
-                    </w:r>
-                    <w:r>
-                      <w:rPr>
-                        <w:sz w:val="19"/>
-                        <w:szCs w:val="19"/>
-                      </w:rPr>
-                      <w:t xml:space="preserve">   </w:t>
-                    </w:r>
-                    <w:r>
-                      <w:rPr>
-                        <w:noProof/>
-                        <w:sz w:val="20"/>
-                        <w:szCs w:val="20"/>
-                        <w:lang w:eastAsia="bg-BG"/>
-                      </w:rPr>
-                      <w:drawing>
-                        <wp:inline distT="0" distB="0" distL="0" distR="0">
-                          <wp:extent cx="200152" cy="200152"/>
-                          <wp:effectExtent l="0" t="0" r="9525" b="9525"/>
-                          <wp:docPr id="32" name="Picture 32" title="Software University: Email Us">
-                            <a:hlinkClick xmlns:a="http://schemas.openxmlformats.org/drawingml/2006/main" r:id="rId44"/>
-                          </wp:docPr>
-                          <wp:cNvGraphicFramePr>
-                            <a:graphicFrameLocks xmlns:a="http://schemas.openxmlformats.org/drawingml/2006/main"/>
-                          </wp:cNvGraphicFramePr>
-                          <a:graphic xmlns:a="http://schemas.openxmlformats.org/drawingml/2006/main">
-                            <a:graphicData uri="http://schemas.openxmlformats.org/drawingml/2006/picture">
-                              <pic:pic xmlns:pic="http://schemas.openxmlformats.org/drawingml/2006/picture">
-                                <pic:nvPicPr>
-                                  <pic:cNvPr id="32" name="Picture 32" title="Software University: Email Us">
-                                    <a:hlinkClick r:id="rId44"/>
-                                  </pic:cNvPr>
-                                  <pic:cNvPicPr/>
-                                </pic:nvPicPr>
-                                <pic:blipFill>
-                                  <a:blip r:embed="rId45"/>
-                                  <a:stretch>
-                                    <a:fillRect/>
-                                  </a:stretch>
-                                </pic:blipFill>
-                                <pic:spPr>
-                                  <a:xfrm>
-                                    <a:off x="0" y="0"/>
-                                    <a:ext cx="200025" cy="200025"/>
-                                  </a:xfrm>
-                                  <a:prstGeom prst="rect">
-                                    <a:avLst/>
-                                  </a:prstGeom>
-                                </pic:spPr>
-                              </pic:pic>
-                            </a:graphicData>
-                          </a:graphic>
-                        </wp:inline>
-                      </w:drawing>
-                    </w:r>
-                  </w:p>
-                </w:txbxContent>
-              </v:textbox>
-            </v:shape>
-          </w:pict>
-        </mc:Fallback>
-      </mc:AlternateContent>
-    </w:r>
   </w:p>
 </w:ftr>
 </file>
@@ -6664,7 +4811,7 @@
 
 <file path=word/numbering.xml><?xml version="1.0" encoding="utf-8"?>
 <w:numbering xmlns:wpc="http://schemas.microsoft.com/office/word/2010/wordprocessingCanvas" xmlns:mc="http://schemas.openxmlformats.org/markup-compatibility/2006" xmlns:o="urn:schemas-microsoft-com:office:office" xmlns:r="http://schemas.openxmlformats.org/officeDocument/2006/relationships" xmlns:m="http://schemas.openxmlformats.org/officeDocument/2006/math" xmlns:v="urn:schemas-microsoft-com:vml" xmlns:wp14="http://schemas.microsoft.com/office/word/2010/wordprocessingDrawing" xmlns:wp="http://schemas.openxmlformats.org/drawingml/2006/wordprocessingDrawing" xmlns:w10="urn:schemas-microsoft-com:office:word" xmlns:w="http://schemas.openxmlformats.org/wordprocessingml/2006/main" xmlns:w14="http://schemas.microsoft.com/office/word/2010/wordml" xmlns:w15="http://schemas.microsoft.com/office/word/2012/wordml" xmlns:wpg="http://schemas.microsoft.com/office/word/2010/wordprocessingGroup" xmlns:wpi="http://schemas.microsoft.com/office/word/2010/wordprocessingInk" xmlns:wne="http://schemas.microsoft.com/office/word/2006/wordml" xmlns:wps="http://schemas.microsoft.com/office/word/2010/wordprocessingShape" mc:Ignorable="w14 w15 wp14">
-  <w:abstractNum w:abstractNumId="0">
+  <w:abstractNum w:abstractNumId="0" w15:restartNumberingAfterBreak="0">
     <w:nsid w:val="04E60920"/>
     <w:multiLevelType w:val="hybridMultilevel"/>
     <w:tmpl w:val="9DB0F662"/>
@@ -6777,7 +4924,7 @@
       </w:rPr>
     </w:lvl>
   </w:abstractNum>
-  <w:abstractNum w:abstractNumId="1">
+  <w:abstractNum w:abstractNumId="1" w15:restartNumberingAfterBreak="0">
     <w:nsid w:val="1DC248F7"/>
     <w:multiLevelType w:val="hybridMultilevel"/>
     <w:tmpl w:val="D05E5718"/>
@@ -6866,7 +5013,7 @@
       </w:pPr>
     </w:lvl>
   </w:abstractNum>
-  <w:abstractNum w:abstractNumId="2">
+  <w:abstractNum w:abstractNumId="2" w15:restartNumberingAfterBreak="0">
     <w:nsid w:val="1FB93E51"/>
     <w:multiLevelType w:val="hybridMultilevel"/>
     <w:tmpl w:val="AF9C8AE6"/>
@@ -6979,7 +5126,7 @@
       </w:rPr>
     </w:lvl>
   </w:abstractNum>
-  <w:abstractNum w:abstractNumId="3">
+  <w:abstractNum w:abstractNumId="3" w15:restartNumberingAfterBreak="0">
     <w:nsid w:val="27D8427D"/>
     <w:multiLevelType w:val="hybridMultilevel"/>
     <w:tmpl w:val="4D3A1760"/>
@@ -7068,7 +5215,7 @@
       </w:pPr>
     </w:lvl>
   </w:abstractNum>
-  <w:abstractNum w:abstractNumId="4">
+  <w:abstractNum w:abstractNumId="4" w15:restartNumberingAfterBreak="0">
     <w:nsid w:val="2AEF552D"/>
     <w:multiLevelType w:val="hybridMultilevel"/>
     <w:tmpl w:val="AAC837B2"/>
@@ -7157,7 +5304,7 @@
       </w:pPr>
     </w:lvl>
   </w:abstractNum>
-  <w:abstractNum w:abstractNumId="5">
+  <w:abstractNum w:abstractNumId="5" w15:restartNumberingAfterBreak="0">
     <w:nsid w:val="2BEF3B1F"/>
     <w:multiLevelType w:val="hybridMultilevel"/>
     <w:tmpl w:val="9798396E"/>
@@ -7246,7 +5393,7 @@
       </w:pPr>
     </w:lvl>
   </w:abstractNum>
-  <w:abstractNum w:abstractNumId="6">
+  <w:abstractNum w:abstractNumId="6" w15:restartNumberingAfterBreak="0">
     <w:nsid w:val="30822964"/>
     <w:multiLevelType w:val="hybridMultilevel"/>
     <w:tmpl w:val="22D220EA"/>
@@ -7359,7 +5506,7 @@
       </w:rPr>
     </w:lvl>
   </w:abstractNum>
-  <w:abstractNum w:abstractNumId="7">
+  <w:abstractNum w:abstractNumId="7" w15:restartNumberingAfterBreak="0">
     <w:nsid w:val="49F15A4A"/>
     <w:multiLevelType w:val="hybridMultilevel"/>
     <w:tmpl w:val="6414B346"/>
@@ -7446,7 +5593,7 @@
       </w:pPr>
     </w:lvl>
   </w:abstractNum>
-  <w:abstractNum w:abstractNumId="8">
+  <w:abstractNum w:abstractNumId="8" w15:restartNumberingAfterBreak="0">
     <w:nsid w:val="54800BCF"/>
     <w:multiLevelType w:val="hybridMultilevel"/>
     <w:tmpl w:val="6D026AB6"/>
@@ -7559,7 +5706,7 @@
       </w:rPr>
     </w:lvl>
   </w:abstractNum>
-  <w:abstractNum w:abstractNumId="9">
+  <w:abstractNum w:abstractNumId="9" w15:restartNumberingAfterBreak="0">
     <w:nsid w:val="68926B85"/>
     <w:multiLevelType w:val="hybridMultilevel"/>
     <w:tmpl w:val="00BC867A"/>
@@ -7648,7 +5795,7 @@
       </w:pPr>
     </w:lvl>
   </w:abstractNum>
-  <w:abstractNum w:abstractNumId="10">
+  <w:abstractNum w:abstractNumId="10" w15:restartNumberingAfterBreak="0">
     <w:nsid w:val="7264424E"/>
     <w:multiLevelType w:val="hybridMultilevel"/>
     <w:tmpl w:val="B916F932"/>
@@ -7737,7 +5884,7 @@
       </w:pPr>
     </w:lvl>
   </w:abstractNum>
-  <w:abstractNum w:abstractNumId="11">
+  <w:abstractNum w:abstractNumId="11" w15:restartNumberingAfterBreak="0">
     <w:nsid w:val="75A9176C"/>
     <w:multiLevelType w:val="hybridMultilevel"/>
     <w:tmpl w:val="AAC837B2"/>
@@ -7826,7 +5973,7 @@
       </w:pPr>
     </w:lvl>
   </w:abstractNum>
-  <w:abstractNum w:abstractNumId="12">
+  <w:abstractNum w:abstractNumId="12" w15:restartNumberingAfterBreak="0">
     <w:nsid w:val="76CA056E"/>
     <w:multiLevelType w:val="hybridMultilevel"/>
     <w:tmpl w:val="B5EA77BE"/>
@@ -7915,7 +6062,7 @@
       </w:pPr>
     </w:lvl>
   </w:abstractNum>
-  <w:abstractNum w:abstractNumId="13">
+  <w:abstractNum w:abstractNumId="13" w15:restartNumberingAfterBreak="0">
     <w:nsid w:val="791F5DDE"/>
     <w:multiLevelType w:val="hybridMultilevel"/>
     <w:tmpl w:val="8D880544"/>
@@ -8007,7 +6154,7 @@
       </w:pPr>
     </w:lvl>
   </w:abstractNum>
-  <w:abstractNum w:abstractNumId="14">
+  <w:abstractNum w:abstractNumId="14" w15:restartNumberingAfterBreak="0">
     <w:nsid w:val="7BFC3C47"/>
     <w:multiLevelType w:val="hybridMultilevel"/>
     <w:tmpl w:val="3F10B1D0"/>
@@ -8096,7 +6243,7 @@
       </w:pPr>
     </w:lvl>
   </w:abstractNum>
-  <w:abstractNum w:abstractNumId="15">
+  <w:abstractNum w:abstractNumId="15" w15:restartNumberingAfterBreak="0">
     <w:nsid w:val="7C0527F2"/>
     <w:multiLevelType w:val="hybridMultilevel"/>
     <w:tmpl w:val="3F10B1D0"/>
@@ -9018,7 +7165,6 @@
       <w:spacing w:after="0" w:line="240" w:lineRule="auto"/>
     </w:pPr>
     <w:tblPr>
-      <w:tblInd w:w="0" w:type="dxa"/>
       <w:tblBorders>
         <w:top w:val="single" w:sz="4" w:space="0" w:color="auto"/>
         <w:left w:val="single" w:sz="4" w:space="0" w:color="auto"/>
@@ -9027,12 +7173,6 @@
         <w:insideH w:val="single" w:sz="4" w:space="0" w:color="auto"/>
         <w:insideV w:val="single" w:sz="4" w:space="0" w:color="auto"/>
       </w:tblBorders>
-      <w:tblCellMar>
-        <w:top w:w="0" w:type="dxa"/>
-        <w:left w:w="108" w:type="dxa"/>
-        <w:bottom w:w="0" w:type="dxa"/>
-        <w:right w:w="108" w:type="dxa"/>
-      </w:tblCellMar>
     </w:tblPr>
   </w:style>
   <w:style w:type="character" w:customStyle="1" w:styleId="ListParagraphChar">
@@ -9336,7 +7476,7 @@
 </file>
 
 <file path=customXml/itemProps1.xml><?xml version="1.0" encoding="utf-8"?>
-<ds:datastoreItem xmlns:ds="http://schemas.openxmlformats.org/officeDocument/2006/customXml" ds:itemID="{5875DD67-5F22-4EF9-9ABF-C256BE7429E5}">
+<ds:datastoreItem xmlns:ds="http://schemas.openxmlformats.org/officeDocument/2006/customXml" ds:itemID="{BA9610F6-5BFD-49A7-B6E0-C8BDCDF57FBB}">
   <ds:schemaRefs>
     <ds:schemaRef ds:uri="http://schemas.openxmlformats.org/officeDocument/2006/bibliography"/>
   </ds:schemaRefs>

</xml_diff>